<commit_message>
Opcion 2 para generar Informe en Excel
</commit_message>
<xml_diff>
--- a/Reporte a Excel Opciones.docx
+++ b/Reporte a Excel Opciones.docx
@@ -4,10 +4,7 @@
   <w:body>
     <w:p>
       <w:r>
-        <w:t>P</w:t>
-      </w:r>
-      <w:r>
-        <w:t xml:space="preserve">royecto en desarrollo con Python, Pandas, MySQL y Visual Studio </w:t>
+        <w:t xml:space="preserve">Proyecto en desarrollo con Python, Pandas, MySQL y Visual Studio </w:t>
       </w:r>
       <w:proofErr w:type="spellStart"/>
       <w:r>
@@ -18,19 +15,7 @@
         <w:t xml:space="preserve">: </w:t>
       </w:r>
       <w:r>
-        <w:t>G</w:t>
-      </w:r>
-      <w:r>
-        <w:t>enera</w:t>
-      </w:r>
-      <w:r>
-        <w:t xml:space="preserve">r </w:t>
-      </w:r>
-      <w:r>
-        <w:t>Excel</w:t>
-      </w:r>
-      <w:r>
-        <w:t xml:space="preserve"> con subtotales</w:t>
+        <w:t>Generar Excel con subtotales</w:t>
       </w:r>
     </w:p>
     <w:p/>
@@ -50,9 +35,55 @@
           <w:ilvl w:val="0"/>
           <w:numId w:val="1"/>
         </w:numPr>
+        <w:rPr>
+          <w:highlight w:val="green"/>
+        </w:rPr>
+      </w:pPr>
+      <w:r>
+        <w:rPr>
+          <w:highlight w:val="green"/>
+        </w:rPr>
+        <w:t xml:space="preserve">Generar/Insertar subtotales usando Pandas sobre el </w:t>
+      </w:r>
+      <w:proofErr w:type="spellStart"/>
+      <w:r>
+        <w:rPr>
+          <w:highlight w:val="green"/>
+        </w:rPr>
+        <w:t>dataframe</w:t>
+      </w:r>
+      <w:proofErr w:type="spellEnd"/>
+      <w:r>
+        <w:rPr>
+          <w:highlight w:val="green"/>
+        </w:rPr>
+        <w:t xml:space="preserve"> obtenido desde la base de datos</w:t>
+      </w:r>
+      <w:r>
+        <w:rPr>
+          <w:highlight w:val="green"/>
+        </w:rPr>
+        <w:t>, para luego exportar el contenido a Excel</w:t>
+      </w:r>
+    </w:p>
+    <w:p>
+      <w:pPr>
+        <w:ind w:left="360"/>
+        <w:rPr>
+          <w:u w:val="single"/>
+        </w:rPr>
       </w:pPr>
       <w:bookmarkStart w:id="0" w:name="_GoBack"/>
       <w:bookmarkEnd w:id="0"/>
+    </w:p>
+    <w:p>
+      <w:pPr>
+        <w:pStyle w:val="Prrafodelista"/>
+        <w:numPr>
+          <w:ilvl w:val="0"/>
+          <w:numId w:val="1"/>
+        </w:numPr>
+      </w:pPr>
       <w:r>
         <w:t>Generar subtotales en la migración desde MySQL a Excel:</w:t>
       </w:r>
@@ -64,11 +95,15 @@
           <w:ilvl w:val="0"/>
           <w:numId w:val="2"/>
         </w:numPr>
+        <w:rPr>
+          <w:highlight w:val="cyan"/>
+        </w:rPr>
       </w:pPr>
       <w:r>
         <w:rPr>
           <w:b/>
           <w:bCs/>
+          <w:highlight w:val="cyan"/>
         </w:rPr>
         <w:t xml:space="preserve">Librería </w:t>
       </w:r>
@@ -77,19 +112,29 @@
         <w:rPr>
           <w:b/>
           <w:bCs/>
+          <w:highlight w:val="cyan"/>
         </w:rPr>
         <w:t>SQLAlchemy</w:t>
       </w:r>
       <w:proofErr w:type="spellEnd"/>
       <w:r>
+        <w:rPr>
+          <w:highlight w:val="cyan"/>
+        </w:rPr>
         <w:t xml:space="preserve">: Puedes utilizar la librería </w:t>
       </w:r>
       <w:proofErr w:type="spellStart"/>
       <w:r>
+        <w:rPr>
+          <w:highlight w:val="cyan"/>
+        </w:rPr>
         <w:t>SQLAlchemy</w:t>
       </w:r>
       <w:proofErr w:type="spellEnd"/>
       <w:r>
+        <w:rPr>
+          <w:highlight w:val="cyan"/>
+        </w:rPr>
         <w:t xml:space="preserve"> para realizar consultas SQL desde Python y manipular los resultados antes de exportarlos a Excel. De esta manera, puedes calcular los subtotales en Python y luego generar el archivo Excel con los datos procesados.</w:t>
       </w:r>
     </w:p>
@@ -508,13 +553,7 @@
         </w:numPr>
       </w:pPr>
       <w:r>
-        <w:t>Evaluar la complejidad de los subtotales:</w:t>
-      </w:r>
-      <w:r>
-        <w:t xml:space="preserve"> </w:t>
-      </w:r>
-      <w:r>
-        <w:t>Si los subtotales son simples sumas de valores por una o dos columnas, la generación en Python o la inserción de fórmulas en Excel puede ser suficiente. Para subtotales más complejos, como promedios ponderados o cálculos condicionales, la utilización de librerías como `pandas-</w:t>
+        <w:t>Evaluar la complejidad de los subtotales: Si los subtotales son simples sumas de valores por una o dos columnas, la generación en Python o la inserción de fórmulas en Excel puede ser suficiente. Para subtotales más complejos, como promedios ponderados o cálculos condicionales, la utilización de librerías como `pandas-</w:t>
       </w:r>
       <w:proofErr w:type="spellStart"/>
       <w:r>
@@ -547,6 +586,7 @@
         </w:numPr>
       </w:pPr>
       <w:r>
+        <w:lastRenderedPageBreak/>
         <w:t>Considerar el uso de librerías especializadas: Si la generación de reportes con subtotales es una tarea frecuente, te recomiendo investigar librerías especializadas en la creación de reportes en Python, como `</w:t>
       </w:r>
       <w:proofErr w:type="spellStart"/>
@@ -563,13 +603,7 @@
       </w:r>
       <w:proofErr w:type="spellEnd"/>
       <w:r>
-        <w:t>`. Estas librerías ofrece</w:t>
-      </w:r>
-      <w:r>
-        <w:t>n</w:t>
-      </w:r>
-      <w:r>
-        <w:t xml:space="preserve"> mayor flexibilidad y control sobre el formato de los reportes.</w:t>
+        <w:t>`. Estas librerías ofrecen mayor flexibilidad y control sobre el formato de los reportes.</w:t>
       </w:r>
     </w:p>
     <w:p>
@@ -586,7 +620,6 @@
         </w:numPr>
       </w:pPr>
       <w:r>
-        <w:lastRenderedPageBreak/>
         <w:t>Evaluar la necesidad de Excel: En algunos casos, la generación de archivos Excel puede no ser la mejor opción. Si necesitas compartir los datos con usuarios que no tienen acceso a software especializado, puedes considerar alternativas como archivos CSV o formatos de intercambio de datos como JSON.</w:t>
       </w:r>
     </w:p>
@@ -746,13 +779,16 @@
     </w:p>
     <w:p/>
     <w:p>
-      <w:proofErr w:type="spellStart"/>
-      <w:r>
-        <w:t>Power</w:t>
-      </w:r>
-      <w:proofErr w:type="spellEnd"/>
-      <w:r>
-        <w:t xml:space="preserve"> BI:</w:t>
+      <w:pPr>
+        <w:rPr>
+          <w:lang w:val="en-US"/>
+        </w:rPr>
+      </w:pPr>
+      <w:r>
+        <w:rPr>
+          <w:lang w:val="en-US"/>
+        </w:rPr>
+        <w:t>Power BI:</w:t>
       </w:r>
     </w:p>
     <w:p>
@@ -760,12 +796,14 @@
         <w:rPr>
           <w:sz w:val="16"/>
           <w:szCs w:val="16"/>
+          <w:lang w:val="en-US"/>
         </w:rPr>
       </w:pPr>
       <w:r>
         <w:rPr>
           <w:sz w:val="16"/>
           <w:szCs w:val="16"/>
+          <w:lang w:val="en-US"/>
         </w:rPr>
         <w:t>[https://www.microsoft.com/en-us/power-platform/products/power-bi](</w:t>
       </w:r>
@@ -775,6 +813,7 @@
             <w:rStyle w:val="Hipervnculo"/>
             <w:sz w:val="16"/>
             <w:szCs w:val="16"/>
+            <w:lang w:val="en-US"/>
           </w:rPr>
           <w:t>https://www.microsoft.com/en-us/power-platform/products/power-bi</w:t>
         </w:r>
@@ -783,33 +822,53 @@
         <w:rPr>
           <w:sz w:val="16"/>
           <w:szCs w:val="16"/>
+          <w:lang w:val="en-US"/>
         </w:rPr>
         <w:t>)</w:t>
       </w:r>
     </w:p>
-    <w:p/>
-    <w:p>
-      <w:proofErr w:type="spellStart"/>
-      <w:r>
-        <w:t>Tableau</w:t>
-      </w:r>
-      <w:proofErr w:type="spellEnd"/>
-      <w:r>
-        <w:t>: [https://www.tableau.com/products/desktop](</w:t>
+    <w:p>
+      <w:pPr>
+        <w:rPr>
+          <w:lang w:val="en-US"/>
+        </w:rPr>
+      </w:pPr>
+    </w:p>
+    <w:p>
+      <w:pPr>
+        <w:rPr>
+          <w:lang w:val="en-US"/>
+        </w:rPr>
+      </w:pPr>
+      <w:r>
+        <w:rPr>
+          <w:lang w:val="en-US"/>
+        </w:rPr>
+        <w:t>Tableau: [https://www.tableau.com/products/desktop](</w:t>
       </w:r>
       <w:hyperlink r:id="rId11" w:history="1">
         <w:r>
           <w:rPr>
             <w:rStyle w:val="Hipervnculo"/>
+            <w:lang w:val="en-US"/>
           </w:rPr>
           <w:t>https://www.tableau.com/products/desktop</w:t>
         </w:r>
       </w:hyperlink>
       <w:r>
+        <w:rPr>
+          <w:lang w:val="en-US"/>
+        </w:rPr>
         <w:t>)</w:t>
       </w:r>
     </w:p>
-    <w:p/>
+    <w:p>
+      <w:pPr>
+        <w:rPr>
+          <w:lang w:val="en-US"/>
+        </w:rPr>
+      </w:pPr>
+    </w:p>
     <w:p>
       <w:pPr>
         <w:rPr>
@@ -979,16 +1038,7 @@
     </w:p>
     <w:p>
       <w:r>
-        <w:t>E</w:t>
-      </w:r>
-      <w:r>
-        <w:t xml:space="preserve">s una librería de código abierto para Python que permite generar documentos PDF de manera sencilla y versátil. </w:t>
-      </w:r>
-      <w:r>
-        <w:t>O</w:t>
-      </w:r>
-      <w:r>
-        <w:t>frece una amplia gama de funcionalidades para crear documentos con formato personalizado, incluyendo:</w:t>
+        <w:t>Es una librería de código abierto para Python que permite generar documentos PDF de manera sencilla y versátil. Ofrece una amplia gama de funcionalidades para crear documentos con formato personalizado, incluyendo:</w:t>
       </w:r>
     </w:p>
     <w:p>

</xml_diff>